<commit_message>
update to also work with only one channel
</commit_message>
<xml_diff>
--- a/Fiji_scripts/Live-Dead_CellAnalysis/Live-Dead Cell Analysis.docx
+++ b/Fiji_scripts/Live-Dead_CellAnalysis/Live-Dead Cell Analysis.docx
@@ -53,15 +53,7 @@
         </w:r>
       </w:hyperlink>
       <w:r>
-        <w:t xml:space="preserve"> (aim to use python/ </w:t>
-      </w:r>
-      <w:proofErr w:type="spellStart"/>
-      <w:r>
-        <w:t>Jython</w:t>
-      </w:r>
-      <w:proofErr w:type="spellEnd"/>
-      <w:r>
-        <w:t>)</w:t>
+        <w:t xml:space="preserve"> (aim to use python/ Jython)</w:t>
       </w:r>
     </w:p>
     <w:p>
@@ -91,8 +83,14 @@
     </w:p>
     <w:p/>
     <w:p>
+      <w:r>
+        <w:t>If the code is ever lost, I have it saved in my github account</w:t>
+      </w:r>
       <w:bookmarkStart w:id="0" w:name="_GoBack"/>
       <w:bookmarkEnd w:id="0"/>
+    </w:p>
+    <w:p/>
+    <w:p>
       <w:r>
         <w:rPr>
           <w:b/>
@@ -493,37 +491,12 @@
           <w:shd w:val="clear" w:color="auto" w:fill="FFFFFF"/>
         </w:rPr>
       </w:pPr>
-      <w:proofErr w:type="spellStart"/>
-      <w:r>
-        <w:rPr>
-          <w:color w:val="000000"/>
-          <w:shd w:val="clear" w:color="auto" w:fill="FFFFFF"/>
-        </w:rPr>
-        <w:t>Jadin</w:t>
-      </w:r>
-      <w:proofErr w:type="spellEnd"/>
-      <w:r>
-        <w:rPr>
-          <w:color w:val="000000"/>
-          <w:shd w:val="clear" w:color="auto" w:fill="FFFFFF"/>
-        </w:rPr>
-        <w:t xml:space="preserve"> KD, Wong BL, Bae WC, Li KW, Williamson AK, Schumacher BL, Price JH, </w:t>
-      </w:r>
-      <w:proofErr w:type="spellStart"/>
-      <w:r>
-        <w:rPr>
-          <w:color w:val="000000"/>
-          <w:shd w:val="clear" w:color="auto" w:fill="FFFFFF"/>
-        </w:rPr>
-        <w:t>Sah</w:t>
-      </w:r>
-      <w:proofErr w:type="spellEnd"/>
-      <w:r>
-        <w:rPr>
-          <w:color w:val="000000"/>
-          <w:shd w:val="clear" w:color="auto" w:fill="FFFFFF"/>
-        </w:rPr>
-        <w:t xml:space="preserve"> RL. Depth-varying density and organization of chondrocyte in immature and mature bovine articular cartilage assessed by 3-D imaging and analysis. </w:t>
+      <w:r>
+        <w:rPr>
+          <w:color w:val="000000"/>
+          <w:shd w:val="clear" w:color="auto" w:fill="FFFFFF"/>
+        </w:rPr>
+        <w:t>Jadin KD, Wong BL, Bae WC, Li KW, Williamson AK, Schumacher BL, Price JH, Sah RL. Depth-varying density and organization of chondrocyte in immature and mature bovine articular cartilage assessed by 3-D imaging and analysis. </w:t>
       </w:r>
       <w:r>
         <w:rPr>
@@ -531,43 +504,7 @@
           <w:color w:val="000000"/>
           <w:shd w:val="clear" w:color="auto" w:fill="FFFFFF"/>
         </w:rPr>
-        <w:t xml:space="preserve">J </w:t>
-      </w:r>
-      <w:proofErr w:type="spellStart"/>
-      <w:r>
-        <w:rPr>
-          <w:rStyle w:val="ref-journal"/>
-          <w:color w:val="000000"/>
-          <w:shd w:val="clear" w:color="auto" w:fill="FFFFFF"/>
-        </w:rPr>
-        <w:t>Histochem</w:t>
-      </w:r>
-      <w:proofErr w:type="spellEnd"/>
-      <w:r>
-        <w:rPr>
-          <w:rStyle w:val="ref-journal"/>
-          <w:color w:val="000000"/>
-          <w:shd w:val="clear" w:color="auto" w:fill="FFFFFF"/>
-        </w:rPr>
-        <w:t xml:space="preserve"> </w:t>
-      </w:r>
-      <w:proofErr w:type="spellStart"/>
-      <w:r>
-        <w:rPr>
-          <w:rStyle w:val="ref-journal"/>
-          <w:color w:val="000000"/>
-          <w:shd w:val="clear" w:color="auto" w:fill="FFFFFF"/>
-        </w:rPr>
-        <w:t>Cytochem</w:t>
-      </w:r>
-      <w:proofErr w:type="spellEnd"/>
-      <w:r>
-        <w:rPr>
-          <w:rStyle w:val="ref-journal"/>
-          <w:color w:val="000000"/>
-          <w:shd w:val="clear" w:color="auto" w:fill="FFFFFF"/>
-        </w:rPr>
-        <w:t>. </w:t>
+        <w:t>J Histochem Cytochem. </w:t>
       </w:r>
       <w:r>
         <w:rPr>
@@ -692,7 +629,6 @@
         </w:rPr>
         <w:t xml:space="preserve">100 </w:t>
       </w:r>
-      <w:proofErr w:type="spellStart"/>
       <w:r>
         <w:rPr>
           <w:rFonts w:ascii="Calibri" w:hAnsi="Calibri" w:cs="Calibri"/>
@@ -706,15 +642,7 @@
           <w:color w:val="000000"/>
           <w:shd w:val="clear" w:color="auto" w:fill="FFFFFF"/>
         </w:rPr>
-        <w:t>m</w:t>
-      </w:r>
-      <w:proofErr w:type="spellEnd"/>
-      <w:r>
-        <w:rPr>
-          <w:color w:val="000000"/>
-          <w:shd w:val="clear" w:color="auto" w:fill="FFFFFF"/>
-        </w:rPr>
-        <w:t xml:space="preserve"> in cartilage (</w:t>
+        <w:t>m in cartilage (</w:t>
       </w:r>
       <w:hyperlink r:id="rId18" w:tooltip="Open Figure Viewer" w:history="1">
         <w:r>

</xml_diff>